<commit_message>
Add function to see all bridges that ever existed
</commit_message>
<xml_diff>
--- a/module-07/final-project/final-project-proposal.docx
+++ b/module-07/final-project/final-project-proposal.docx
@@ -617,14 +617,6 @@
     </w:p>
     <w:p>
       <w:pPr>
-        <w:pStyle w:val="Heading1"/>
-      </w:pPr>
-      <w:r>
-        <w:t>Functional Specifications</w:t>
-      </w:r>
-    </w:p>
-    <w:p>
-      <w:pPr>
         <w:pStyle w:val="ListParagraph"/>
         <w:numPr>
           <w:ilvl w:val="0"/>
@@ -632,10 +624,18 @@
         </w:numPr>
       </w:pPr>
       <w:r>
-        <w:t>The map will be limited to Pittsburgh, Pennsylvania</w:t>
-      </w:r>
-      <w:r>
-        <w:t>.</w:t>
+        <w:t>The city's current outline w</w:t>
+      </w:r>
+      <w:r>
+        <w:t>ill be displayed for reference.</w:t>
+      </w:r>
+    </w:p>
+    <w:p>
+      <w:pPr>
+        <w:pStyle w:val="Heading1"/>
+      </w:pPr>
+      <w:r>
+        <w:t>Functional Specifications</w:t>
       </w:r>
     </w:p>
     <w:p>
@@ -647,7 +647,7 @@
         </w:numPr>
       </w:pPr>
       <w:r>
-        <w:t>The map will load the bridge point data dynamically from a CSV file and display it on the map</w:t>
+        <w:t>The map will be limited to Pittsburgh, Pennsylvania</w:t>
       </w:r>
       <w:r>
         <w:t>.</w:t>
@@ -662,7 +662,25 @@
         </w:numPr>
       </w:pPr>
       <w:r>
+        <w:t>The map will load the bridge point data dynamically from a CSV file and display it on the map</w:t>
+      </w:r>
+      <w:r>
+        <w:t>.</w:t>
+      </w:r>
+    </w:p>
+    <w:p>
+      <w:pPr>
+        <w:pStyle w:val="ListParagraph"/>
+        <w:numPr>
+          <w:ilvl w:val="0"/>
+          <w:numId w:val="12"/>
+        </w:numPr>
+      </w:pPr>
+      <w:r>
         <w:t>A search box will allow users to search for a specific bridge</w:t>
+      </w:r>
+      <w:r>
+        <w:t xml:space="preserve"> in the selected year</w:t>
       </w:r>
       <w:r>
         <w:t xml:space="preserve">. A possible development example is available at </w:t>
@@ -688,42 +706,7 @@
         </w:numPr>
       </w:pPr>
       <w:r>
-        <w:t>If possible</w:t>
-      </w:r>
-      <w:r>
-        <w:t xml:space="preserve"> without navigating users outside of the map bounds</w:t>
-      </w:r>
-      <w:r>
-        <w:t>, a</w:t>
-      </w:r>
-      <w:r>
-        <w:t xml:space="preserve"> second search box </w:t>
-      </w:r>
-      <w:r>
-        <w:t xml:space="preserve">with autocomplete </w:t>
-      </w:r>
-      <w:r>
-        <w:t>will allow users to search for a specific address or location</w:t>
-      </w:r>
-      <w:r>
-        <w:t>.</w:t>
-      </w:r>
-      <w:r>
-        <w:t xml:space="preserve"> </w:t>
-      </w:r>
-      <w:r>
-        <w:t xml:space="preserve">A possible development example is available at </w:t>
-      </w:r>
-      <w:hyperlink r:id="rId10" w:history="1">
-        <w:r>
-          <w:rPr>
-            <w:rStyle w:val="Hyperlink"/>
-          </w:rPr>
-          <w:t>https://www.mapbox.com/mapbox.js/example/v1.0.0/geocoding-auto/</w:t>
-        </w:r>
-      </w:hyperlink>
-      <w:r>
-        <w:t>.</w:t>
+        <w:t>Users will be able to control a year slider bar to see the bridges that existed in the selected year.</w:t>
       </w:r>
     </w:p>
     <w:p>
@@ -735,7 +718,13 @@
         </w:numPr>
       </w:pPr>
       <w:r>
-        <w:t>Users will be able to control a year slider bar to see the bridges that existed in the selected year.</w:t>
+        <w:t xml:space="preserve">If possible, </w:t>
+      </w:r>
+      <w:r>
+        <w:t xml:space="preserve">historic and current </w:t>
+      </w:r>
+      <w:r>
+        <w:t>basemaps will change to the closest available year as the user moves the slider bar.</w:t>
       </w:r>
     </w:p>
     <w:p>
@@ -748,30 +737,12 @@
       </w:pPr>
       <w:r>
         <w:lastRenderedPageBreak/>
-        <w:t xml:space="preserve">If possible, </w:t>
-      </w:r>
-      <w:r>
-        <w:t xml:space="preserve">historic and current </w:t>
-      </w:r>
-      <w:r>
-        <w:t>basemaps will change to the closest available year as the user moves the slider bar.</w:t>
-      </w:r>
-    </w:p>
-    <w:p>
-      <w:pPr>
-        <w:pStyle w:val="ListParagraph"/>
-        <w:numPr>
-          <w:ilvl w:val="0"/>
-          <w:numId w:val="12"/>
-        </w:numPr>
-      </w:pPr>
-      <w:r>
         <w:t xml:space="preserve">Bridge data will be filtered to only display bridges that appeared in the current year on the slider bar. </w:t>
       </w:r>
       <w:r>
         <w:t xml:space="preserve">See </w:t>
       </w:r>
-      <w:hyperlink r:id="rId11" w:history="1">
+      <w:hyperlink r:id="rId10" w:history="1">
         <w:r>
           <w:rPr>
             <w:rStyle w:val="Hyperlink"/>
@@ -810,16 +781,7 @@
         </w:numPr>
       </w:pPr>
       <w:r>
-        <w:t>Users will be able to click on a bridge to get more information and a photo or graphic in a side panel.</w:t>
-      </w:r>
-      <w:r>
-        <w:t xml:space="preserve"> An affordance will be added to the selected bridge so users can see the location of the bridge they have selected. Users can close the information panel to remove the information and the </w:t>
-      </w:r>
-      <w:r>
-        <w:t>affordance</w:t>
-      </w:r>
-      <w:r>
-        <w:t>.</w:t>
+        <w:t>Bridge points will appear lighter the older they become.</w:t>
       </w:r>
     </w:p>
     <w:p>
@@ -831,7 +793,51 @@
         </w:numPr>
       </w:pPr>
       <w:r>
+        <w:t>Users will be able to click on a bridge to get more information and a photo or graphic in a side panel.</w:t>
+      </w:r>
+      <w:r>
+        <w:t xml:space="preserve"> An affordance will be added to the selected bridge so users can see the location of the bridge they have selected. Users can close the information panel to remove the information and the </w:t>
+      </w:r>
+      <w:r>
+        <w:t>affordance</w:t>
+      </w:r>
+      <w:r>
+        <w:t>.</w:t>
+      </w:r>
+    </w:p>
+    <w:p>
+      <w:pPr>
+        <w:pStyle w:val="ListParagraph"/>
+        <w:numPr>
+          <w:ilvl w:val="0"/>
+          <w:numId w:val="12"/>
+        </w:numPr>
+      </w:pPr>
+      <w:r>
         <w:t>Users will be able to hover over a bridge to get its name, year built, and year demolished.</w:t>
+      </w:r>
+    </w:p>
+    <w:p>
+      <w:pPr>
+        <w:pStyle w:val="ListParagraph"/>
+        <w:numPr>
+          <w:ilvl w:val="0"/>
+          <w:numId w:val="12"/>
+        </w:numPr>
+      </w:pPr>
+      <w:r>
+        <w:t xml:space="preserve">If possible, bridges from all years will be displayed in a list. If a user clicks a bridge from the list, the map will pan to it, replace the list with the detail panel for that bridge, and zoom the slider to the year the bridge was built. If the user closes the detail panel, the list will reappear in its place. See </w:t>
+      </w:r>
+      <w:hyperlink r:id="rId11" w:history="1">
+        <w:r>
+          <w:rPr>
+            <w:rStyle w:val="Hyperlink"/>
+          </w:rPr>
+          <w:t>https://www.mapbox.com/mapbox.js/example/v1.0.0/marker-list-click/</w:t>
+        </w:r>
+      </w:hyperlink>
+      <w:r>
+        <w:t xml:space="preserve">. </w:t>
       </w:r>
     </w:p>
     <w:p>
@@ -892,7 +898,7 @@
         </w:numPr>
       </w:pPr>
       <w:r>
-        <w:t>Search for a specific address or location within the city</w:t>
+        <w:t>Search for a specific bridge by name</w:t>
       </w:r>
     </w:p>
     <w:p>
@@ -904,19 +910,13 @@
         </w:numPr>
       </w:pPr>
       <w:r>
-        <w:t>Search for a specific bridge by name</w:t>
-      </w:r>
-    </w:p>
-    <w:p>
-      <w:pPr>
-        <w:pStyle w:val="ListParagraph"/>
-        <w:numPr>
-          <w:ilvl w:val="0"/>
-          <w:numId w:val="11"/>
-        </w:numPr>
-      </w:pPr>
-      <w:r>
-        <w:t>Click a bridge to see a photo or drawing and description</w:t>
+        <w:t>Click a bridge</w:t>
+      </w:r>
+      <w:r>
+        <w:t xml:space="preserve"> on the map or list of all bridges </w:t>
+      </w:r>
+      <w:r>
+        <w:t>to see a photo or drawing and description</w:t>
       </w:r>
     </w:p>
     <w:p>

</xml_diff>

<commit_message>
Add city border data source to proposal
</commit_message>
<xml_diff>
--- a/module-07/final-project/final-project-proposal.docx
+++ b/module-07/final-project/final-project-proposal.docx
@@ -412,6 +412,28 @@
       </w:r>
     </w:p>
     <w:p>
+      <w:r>
+        <w:t xml:space="preserve">The city border, downloaded from </w:t>
+      </w:r>
+      <w:hyperlink r:id="rId7" w:history="1">
+        <w:r>
+          <w:rPr>
+            <w:rStyle w:val="Hyperlink"/>
+          </w:rPr>
+          <w:t>http://pittsburghpa.gov/dcp/gis/gis-data</w:t>
+        </w:r>
+      </w:hyperlink>
+      <w:r>
+        <w:t>, will be available</w:t>
+      </w:r>
+      <w:r>
+        <w:t xml:space="preserve"> on the map for reference and will be stored </w:t>
+      </w:r>
+      <w:r>
+        <w:t>on the web server.</w:t>
+      </w:r>
+    </w:p>
+    <w:p>
       <w:pPr>
         <w:pStyle w:val="Heading1"/>
       </w:pPr>
@@ -475,7 +497,7 @@
       <w:r>
         <w:t>) , with the hopes of ultimately hosting it on my own web server (</w:t>
       </w:r>
-      <w:hyperlink r:id="rId7" w:history="1">
+      <w:hyperlink r:id="rId8" w:history="1">
         <w:r>
           <w:rPr>
             <w:rStyle w:val="Hyperlink"/>
@@ -573,7 +595,7 @@
       <w:r>
         <w:t xml:space="preserve">If possible, historic basemaps from </w:t>
       </w:r>
-      <w:hyperlink r:id="rId8" w:history="1">
+      <w:hyperlink r:id="rId9" w:history="1">
         <w:r>
           <w:rPr>
             <w:rStyle w:val="Hyperlink"/>
@@ -685,7 +707,7 @@
       <w:r>
         <w:t xml:space="preserve">. A possible development example is available at </w:t>
       </w:r>
-      <w:hyperlink r:id="rId9" w:history="1">
+      <w:hyperlink r:id="rId10" w:history="1">
         <w:r>
           <w:rPr>
             <w:rStyle w:val="Hyperlink"/>
@@ -718,6 +740,7 @@
         </w:numPr>
       </w:pPr>
       <w:r>
+        <w:lastRenderedPageBreak/>
         <w:t xml:space="preserve">If possible, </w:t>
       </w:r>
       <w:r>
@@ -736,13 +759,12 @@
         </w:numPr>
       </w:pPr>
       <w:r>
-        <w:lastRenderedPageBreak/>
         <w:t xml:space="preserve">Bridge data will be filtered to only display bridges that appeared in the current year on the slider bar. </w:t>
       </w:r>
       <w:r>
         <w:t xml:space="preserve">See </w:t>
       </w:r>
-      <w:hyperlink r:id="rId10" w:history="1">
+      <w:hyperlink r:id="rId11" w:history="1">
         <w:r>
           <w:rPr>
             <w:rStyle w:val="Hyperlink"/>
@@ -828,7 +850,7 @@
       <w:r>
         <w:t xml:space="preserve">If possible, bridges from all years will be displayed in a list. If a user clicks a bridge from the list, the map will pan to it, replace the list with the detail panel for that bridge, and zoom the slider to the year the bridge was built. If the user closes the detail panel, the list will reappear in its place. See </w:t>
       </w:r>
-      <w:hyperlink r:id="rId11" w:history="1">
+      <w:hyperlink r:id="rId12" w:history="1">
         <w:r>
           <w:rPr>
             <w:rStyle w:val="Hyperlink"/>

</xml_diff>